<commit_message>
Started predicting EFS performance document
</commit_message>
<xml_diff>
--- a/Performance Testing/EFS Test Procedure.docx
+++ b/Performance Testing/EFS Test Procedure.docx
@@ -4,11 +4,11 @@
   <w:body>
     <w:p>
       <w:pPr>
-        <w:jc w:val="both"/>
+        <w:jc w:val="center"/>
         <w:rPr>
           <w:b/>
           <w:bCs/>
-          <w:sz w:val="32"/>
+          <w:sz w:val="36"/>
           <w:szCs w:val="28"/>
           <w:shd w:val="clear" w:color="auto" w:fill="FFFFFF"/>
         </w:rPr>
@@ -17,7 +17,7 @@
         <w:rPr>
           <w:b/>
           <w:bCs/>
-          <w:sz w:val="32"/>
+          <w:sz w:val="36"/>
           <w:szCs w:val="28"/>
           <w:shd w:val="clear" w:color="auto" w:fill="FFFFFF"/>
         </w:rPr>
@@ -27,7 +27,7 @@
         <w:rPr>
           <w:b/>
           <w:bCs/>
-          <w:sz w:val="32"/>
+          <w:sz w:val="36"/>
           <w:szCs w:val="28"/>
           <w:shd w:val="clear" w:color="auto" w:fill="FFFFFF"/>
         </w:rPr>
@@ -37,7 +37,7 @@
         <w:rPr>
           <w:b/>
           <w:bCs/>
-          <w:sz w:val="32"/>
+          <w:sz w:val="36"/>
           <w:szCs w:val="28"/>
           <w:shd w:val="clear" w:color="auto" w:fill="FFFFFF"/>
         </w:rPr>
@@ -615,7 +615,17 @@
           <w:sz w:val="22"/>
           <w:szCs w:val="22"/>
         </w:rPr>
-        <w:t>When the pressure gauge is stable it is time to open the discharge valve of the centrifugal pump.</w:t>
+        <w:t>When the pressure gauge i</w:t>
+      </w:r>
+      <w:bookmarkStart w:id="0" w:name="_GoBack"/>
+      <w:bookmarkEnd w:id="0"/>
+      <w:r>
+        <w:rPr>
+          <w:bCs/>
+          <w:sz w:val="22"/>
+          <w:szCs w:val="22"/>
+        </w:rPr>
+        <w:t>s stable it is time to open the discharge valve of the centrifugal pump.</w:t>
       </w:r>
     </w:p>
     <w:p>
@@ -695,7 +705,7 @@
         <w:pStyle w:val="NormalWeb"/>
         <w:shd w:val="clear" w:color="auto" w:fill="FFFFFF"/>
         <w:spacing w:before="240" w:beforeAutospacing="0" w:after="360" w:afterAutospacing="0"/>
-        <w:ind w:left="720" w:firstLine="720"/>
+        <w:ind w:left="720"/>
         <w:jc w:val="both"/>
         <w:rPr>
           <w:color w:val="222222"/>
@@ -1054,8 +1064,6 @@
       </w:r>
     </w:p>
     <w:p>
-      <w:bookmarkStart w:id="0" w:name="_GoBack"/>
-      <w:bookmarkEnd w:id="0"/>
       <w:r>
         <w:t>EXAMPLE RAW DATA COLLECTION SHEET</w:t>
       </w:r>

</xml_diff>

<commit_message>
Completed EFS test procedure doc
</commit_message>
<xml_diff>
--- a/Performance Testing/EFS Test Procedure.docx
+++ b/Performance Testing/EFS Test Procedure.docx
@@ -2,487 +2,6 @@
 <file path=word/document.xml><?xml version="1.0" encoding="utf-8"?>
 <w:document xmlns:wpc="http://schemas.microsoft.com/office/word/2010/wordprocessingCanvas" xmlns:mc="http://schemas.openxmlformats.org/markup-compatibility/2006" xmlns:o="urn:schemas-microsoft-com:office:office" xmlns:r="http://schemas.openxmlformats.org/officeDocument/2006/relationships" xmlns:m="http://schemas.openxmlformats.org/officeDocument/2006/math" xmlns:v="urn:schemas-microsoft-com:vml" xmlns:wp14="http://schemas.microsoft.com/office/word/2010/wordprocessingDrawing" xmlns:wp="http://schemas.openxmlformats.org/drawingml/2006/wordprocessingDrawing" xmlns:w10="urn:schemas-microsoft-com:office:word" xmlns:w="http://schemas.openxmlformats.org/wordprocessingml/2006/main" xmlns:w14="http://schemas.microsoft.com/office/word/2010/wordml" xmlns:w15="http://schemas.microsoft.com/office/word/2012/wordml" xmlns:wpg="http://schemas.microsoft.com/office/word/2010/wordprocessingGroup" xmlns:wpi="http://schemas.microsoft.com/office/word/2010/wordprocessingInk" xmlns:wne="http://schemas.microsoft.com/office/word/2006/wordml" xmlns:wps="http://schemas.microsoft.com/office/word/2010/wordprocessingShape" mc:Ignorable="w14 w15 wp14">
   <w:body>
-    <w:sdt>
-      <w:sdtPr>
-        <w:id w:val="1684470140"/>
-        <w:docPartObj>
-          <w:docPartGallery w:val="Table of Contents"/>
-          <w:docPartUnique/>
-        </w:docPartObj>
-      </w:sdtPr>
-      <w:sdtEndPr>
-        <w:rPr>
-          <w:rFonts w:ascii="Times New Roman" w:eastAsiaTheme="minorHAnsi" w:hAnsi="Times New Roman" w:cs="Times New Roman"/>
-          <w:b/>
-          <w:bCs/>
-          <w:noProof/>
-          <w:color w:val="auto"/>
-          <w:sz w:val="22"/>
-          <w:szCs w:val="22"/>
-        </w:rPr>
-      </w:sdtEndPr>
-      <w:sdtContent>
-        <w:p>
-          <w:pPr>
-            <w:pStyle w:val="TOCHeading"/>
-          </w:pPr>
-        </w:p>
-        <w:p>
-          <w:pPr>
-            <w:pStyle w:val="TOC1"/>
-            <w:tabs>
-              <w:tab w:val="right" w:leader="dot" w:pos="9350"/>
-            </w:tabs>
-            <w:rPr>
-              <w:rFonts w:asciiTheme="minorHAnsi" w:eastAsiaTheme="minorEastAsia" w:hAnsiTheme="minorHAnsi" w:cstheme="minorBidi"/>
-              <w:noProof/>
-            </w:rPr>
-          </w:pPr>
-          <w:r>
-            <w:fldChar w:fldCharType="begin"/>
-          </w:r>
-          <w:r>
-            <w:instrText xml:space="preserve"> TOC \o "1-3" \h \z \u </w:instrText>
-          </w:r>
-          <w:r>
-            <w:fldChar w:fldCharType="separate"/>
-          </w:r>
-          <w:hyperlink w:anchor="_Toc481518559" w:history="1">
-            <w:r>
-              <w:rPr>
-                <w:rStyle w:val="Hyperlink"/>
-                <w:b/>
-                <w:noProof/>
-              </w:rPr>
-              <w:t>Overview</w:t>
-            </w:r>
-            <w:r>
-              <w:rPr>
-                <w:noProof/>
-                <w:webHidden/>
-              </w:rPr>
-              <w:tab/>
-            </w:r>
-            <w:r>
-              <w:rPr>
-                <w:noProof/>
-                <w:webHidden/>
-              </w:rPr>
-              <w:fldChar w:fldCharType="begin"/>
-            </w:r>
-            <w:r>
-              <w:rPr>
-                <w:noProof/>
-                <w:webHidden/>
-              </w:rPr>
-              <w:instrText xml:space="preserve"> PAGEREF _Toc481518559 \h </w:instrText>
-            </w:r>
-            <w:r>
-              <w:rPr>
-                <w:noProof/>
-                <w:webHidden/>
-              </w:rPr>
-            </w:r>
-            <w:r>
-              <w:rPr>
-                <w:noProof/>
-                <w:webHidden/>
-              </w:rPr>
-              <w:fldChar w:fldCharType="separate"/>
-            </w:r>
-            <w:r>
-              <w:rPr>
-                <w:noProof/>
-                <w:webHidden/>
-              </w:rPr>
-              <w:t>1</w:t>
-            </w:r>
-            <w:r>
-              <w:rPr>
-                <w:noProof/>
-                <w:webHidden/>
-              </w:rPr>
-              <w:fldChar w:fldCharType="end"/>
-            </w:r>
-          </w:hyperlink>
-        </w:p>
-        <w:p>
-          <w:pPr>
-            <w:pStyle w:val="TOC1"/>
-            <w:tabs>
-              <w:tab w:val="right" w:leader="dot" w:pos="9350"/>
-            </w:tabs>
-            <w:rPr>
-              <w:rFonts w:asciiTheme="minorHAnsi" w:eastAsiaTheme="minorEastAsia" w:hAnsiTheme="minorHAnsi" w:cstheme="minorBidi"/>
-              <w:noProof/>
-            </w:rPr>
-          </w:pPr>
-          <w:hyperlink w:anchor="_Toc481518560" w:history="1">
-            <w:r>
-              <w:rPr>
-                <w:rStyle w:val="Hyperlink"/>
-                <w:b/>
-                <w:noProof/>
-              </w:rPr>
-              <w:t>EFS Standard Operating Procedure</w:t>
-            </w:r>
-            <w:r>
-              <w:rPr>
-                <w:noProof/>
-                <w:webHidden/>
-              </w:rPr>
-              <w:tab/>
-            </w:r>
-            <w:r>
-              <w:rPr>
-                <w:noProof/>
-                <w:webHidden/>
-              </w:rPr>
-              <w:fldChar w:fldCharType="begin"/>
-            </w:r>
-            <w:r>
-              <w:rPr>
-                <w:noProof/>
-                <w:webHidden/>
-              </w:rPr>
-              <w:instrText xml:space="preserve"> PAGEREF _Toc481518560 \h </w:instrText>
-            </w:r>
-            <w:r>
-              <w:rPr>
-                <w:noProof/>
-                <w:webHidden/>
-              </w:rPr>
-            </w:r>
-            <w:r>
-              <w:rPr>
-                <w:noProof/>
-                <w:webHidden/>
-              </w:rPr>
-              <w:fldChar w:fldCharType="separate"/>
-            </w:r>
-            <w:r>
-              <w:rPr>
-                <w:noProof/>
-                <w:webHidden/>
-              </w:rPr>
-              <w:t>1</w:t>
-            </w:r>
-            <w:r>
-              <w:rPr>
-                <w:noProof/>
-                <w:webHidden/>
-              </w:rPr>
-              <w:fldChar w:fldCharType="end"/>
-            </w:r>
-          </w:hyperlink>
-        </w:p>
-        <w:p>
-          <w:pPr>
-            <w:pStyle w:val="TOC2"/>
-            <w:tabs>
-              <w:tab w:val="left" w:pos="660"/>
-              <w:tab w:val="right" w:leader="dot" w:pos="9350"/>
-            </w:tabs>
-            <w:rPr>
-              <w:rFonts w:asciiTheme="minorHAnsi" w:eastAsiaTheme="minorEastAsia" w:hAnsiTheme="minorHAnsi" w:cstheme="minorBidi"/>
-              <w:noProof/>
-            </w:rPr>
-          </w:pPr>
-          <w:hyperlink w:anchor="_Toc481518561" w:history="1">
-            <w:r>
-              <w:rPr>
-                <w:rStyle w:val="Hyperlink"/>
-                <w:b/>
-                <w:noProof/>
-              </w:rPr>
-              <w:t>1.</w:t>
-            </w:r>
-            <w:r>
-              <w:rPr>
-                <w:rFonts w:asciiTheme="minorHAnsi" w:eastAsiaTheme="minorEastAsia" w:hAnsiTheme="minorHAnsi" w:cstheme="minorBidi"/>
-                <w:noProof/>
-              </w:rPr>
-              <w:tab/>
-            </w:r>
-            <w:r>
-              <w:rPr>
-                <w:rStyle w:val="Hyperlink"/>
-                <w:b/>
-                <w:noProof/>
-              </w:rPr>
-              <w:t>EFS Pump Performance Testing</w:t>
-            </w:r>
-            <w:r>
-              <w:rPr>
-                <w:noProof/>
-                <w:webHidden/>
-              </w:rPr>
-              <w:tab/>
-            </w:r>
-            <w:r>
-              <w:rPr>
-                <w:noProof/>
-                <w:webHidden/>
-              </w:rPr>
-              <w:fldChar w:fldCharType="begin"/>
-            </w:r>
-            <w:r>
-              <w:rPr>
-                <w:noProof/>
-                <w:webHidden/>
-              </w:rPr>
-              <w:instrText xml:space="preserve"> PAGEREF _Toc481518561 \h </w:instrText>
-            </w:r>
-            <w:r>
-              <w:rPr>
-                <w:noProof/>
-                <w:webHidden/>
-              </w:rPr>
-            </w:r>
-            <w:r>
-              <w:rPr>
-                <w:noProof/>
-                <w:webHidden/>
-              </w:rPr>
-              <w:fldChar w:fldCharType="separate"/>
-            </w:r>
-            <w:r>
-              <w:rPr>
-                <w:noProof/>
-                <w:webHidden/>
-              </w:rPr>
-              <w:t>2</w:t>
-            </w:r>
-            <w:r>
-              <w:rPr>
-                <w:noProof/>
-                <w:webHidden/>
-              </w:rPr>
-              <w:fldChar w:fldCharType="end"/>
-            </w:r>
-          </w:hyperlink>
-        </w:p>
-        <w:p>
-          <w:pPr>
-            <w:pStyle w:val="TOC2"/>
-            <w:tabs>
-              <w:tab w:val="right" w:leader="dot" w:pos="9350"/>
-            </w:tabs>
-            <w:rPr>
-              <w:rFonts w:asciiTheme="minorHAnsi" w:eastAsiaTheme="minorEastAsia" w:hAnsiTheme="minorHAnsi" w:cstheme="minorBidi"/>
-              <w:noProof/>
-            </w:rPr>
-          </w:pPr>
-          <w:hyperlink w:anchor="_Toc481518562" w:history="1">
-            <w:r>
-              <w:rPr>
-                <w:rStyle w:val="Hyperlink"/>
-                <w:i/>
-                <w:noProof/>
-              </w:rPr>
-              <w:t>Main and operating characteristics</w:t>
-            </w:r>
-            <w:r>
-              <w:rPr>
-                <w:noProof/>
-                <w:webHidden/>
-              </w:rPr>
-              <w:tab/>
-            </w:r>
-            <w:r>
-              <w:rPr>
-                <w:noProof/>
-                <w:webHidden/>
-              </w:rPr>
-              <w:fldChar w:fldCharType="begin"/>
-            </w:r>
-            <w:r>
-              <w:rPr>
-                <w:noProof/>
-                <w:webHidden/>
-              </w:rPr>
-              <w:instrText xml:space="preserve"> PAGEREF _Toc481518562 \h </w:instrText>
-            </w:r>
-            <w:r>
-              <w:rPr>
-                <w:noProof/>
-                <w:webHidden/>
-              </w:rPr>
-            </w:r>
-            <w:r>
-              <w:rPr>
-                <w:noProof/>
-                <w:webHidden/>
-              </w:rPr>
-              <w:fldChar w:fldCharType="separate"/>
-            </w:r>
-            <w:r>
-              <w:rPr>
-                <w:noProof/>
-                <w:webHidden/>
-              </w:rPr>
-              <w:t>2</w:t>
-            </w:r>
-            <w:r>
-              <w:rPr>
-                <w:noProof/>
-                <w:webHidden/>
-              </w:rPr>
-              <w:fldChar w:fldCharType="end"/>
-            </w:r>
-          </w:hyperlink>
-        </w:p>
-        <w:p>
-          <w:pPr>
-            <w:pStyle w:val="TOC1"/>
-            <w:tabs>
-              <w:tab w:val="right" w:leader="dot" w:pos="9350"/>
-            </w:tabs>
-            <w:rPr>
-              <w:rFonts w:asciiTheme="minorHAnsi" w:eastAsiaTheme="minorEastAsia" w:hAnsiTheme="minorHAnsi" w:cstheme="minorBidi"/>
-              <w:noProof/>
-            </w:rPr>
-          </w:pPr>
-          <w:hyperlink w:anchor="_Toc481518563" w:history="1">
-            <w:r>
-              <w:rPr>
-                <w:rStyle w:val="Hyperlink"/>
-                <w:b/>
-                <w:noProof/>
-              </w:rPr>
-              <w:t>Test Precautions</w:t>
-            </w:r>
-            <w:r>
-              <w:rPr>
-                <w:noProof/>
-                <w:webHidden/>
-              </w:rPr>
-              <w:tab/>
-            </w:r>
-            <w:r>
-              <w:rPr>
-                <w:noProof/>
-                <w:webHidden/>
-              </w:rPr>
-              <w:fldChar w:fldCharType="begin"/>
-            </w:r>
-            <w:r>
-              <w:rPr>
-                <w:noProof/>
-                <w:webHidden/>
-              </w:rPr>
-              <w:instrText xml:space="preserve"> PAGEREF _Toc481518563 \h </w:instrText>
-            </w:r>
-            <w:r>
-              <w:rPr>
-                <w:noProof/>
-                <w:webHidden/>
-              </w:rPr>
-            </w:r>
-            <w:r>
-              <w:rPr>
-                <w:noProof/>
-                <w:webHidden/>
-              </w:rPr>
-              <w:fldChar w:fldCharType="separate"/>
-            </w:r>
-            <w:r>
-              <w:rPr>
-                <w:noProof/>
-                <w:webHidden/>
-              </w:rPr>
-              <w:t>2</w:t>
-            </w:r>
-            <w:r>
-              <w:rPr>
-                <w:noProof/>
-                <w:webHidden/>
-              </w:rPr>
-              <w:fldChar w:fldCharType="end"/>
-            </w:r>
-          </w:hyperlink>
-        </w:p>
-        <w:p>
-          <w:pPr>
-            <w:pStyle w:val="TOC1"/>
-            <w:tabs>
-              <w:tab w:val="right" w:leader="dot" w:pos="9350"/>
-            </w:tabs>
-            <w:rPr>
-              <w:rFonts w:asciiTheme="minorHAnsi" w:eastAsiaTheme="minorEastAsia" w:hAnsiTheme="minorHAnsi" w:cstheme="minorBidi"/>
-              <w:noProof/>
-            </w:rPr>
-          </w:pPr>
-          <w:hyperlink w:anchor="_Toc481518564" w:history="1">
-            <w:r>
-              <w:rPr>
-                <w:rStyle w:val="Hyperlink"/>
-                <w:noProof/>
-              </w:rPr>
-              <w:t>Troubleshooting</w:t>
-            </w:r>
-            <w:r>
-              <w:rPr>
-                <w:noProof/>
-                <w:webHidden/>
-              </w:rPr>
-              <w:tab/>
-            </w:r>
-            <w:r>
-              <w:rPr>
-                <w:noProof/>
-                <w:webHidden/>
-              </w:rPr>
-              <w:fldChar w:fldCharType="begin"/>
-            </w:r>
-            <w:r>
-              <w:rPr>
-                <w:noProof/>
-                <w:webHidden/>
-              </w:rPr>
-              <w:instrText xml:space="preserve"> PAGEREF _Toc481518564 \h </w:instrText>
-            </w:r>
-            <w:r>
-              <w:rPr>
-                <w:noProof/>
-                <w:webHidden/>
-              </w:rPr>
-            </w:r>
-            <w:r>
-              <w:rPr>
-                <w:noProof/>
-                <w:webHidden/>
-              </w:rPr>
-              <w:fldChar w:fldCharType="separate"/>
-            </w:r>
-            <w:r>
-              <w:rPr>
-                <w:noProof/>
-                <w:webHidden/>
-              </w:rPr>
-              <w:t>3</w:t>
-            </w:r>
-            <w:r>
-              <w:rPr>
-                <w:noProof/>
-                <w:webHidden/>
-              </w:rPr>
-              <w:fldChar w:fldCharType="end"/>
-            </w:r>
-          </w:hyperlink>
-        </w:p>
-        <w:p>
-          <w:r>
-            <w:rPr>
-              <w:b/>
-              <w:bCs/>
-              <w:noProof/>
-            </w:rPr>
-            <w:fldChar w:fldCharType="end"/>
-          </w:r>
-        </w:p>
-      </w:sdtContent>
-    </w:sdt>
     <w:p>
       <w:pPr>
         <w:jc w:val="center"/>
@@ -494,10 +13,7 @@
           <w:shd w:val="clear" w:color="auto" w:fill="FFFFFF"/>
         </w:rPr>
       </w:pPr>
-    </w:p>
-    <w:p>
-      <w:pPr>
-        <w:jc w:val="center"/>
+      <w:r>
         <w:rPr>
           <w:b/>
           <w:bCs/>
@@ -505,11 +21,9 @@
           <w:szCs w:val="28"/>
           <w:shd w:val="clear" w:color="auto" w:fill="FFFFFF"/>
         </w:rPr>
-      </w:pPr>
-    </w:p>
-    <w:p>
-      <w:pPr>
-        <w:jc w:val="center"/>
+        <w:t>Electronic</w:t>
+      </w:r>
+      <w:r>
         <w:rPr>
           <w:b/>
           <w:bCs/>
@@ -517,11 +31,9 @@
           <w:szCs w:val="28"/>
           <w:shd w:val="clear" w:color="auto" w:fill="FFFFFF"/>
         </w:rPr>
-      </w:pPr>
-    </w:p>
-    <w:p>
-      <w:pPr>
-        <w:jc w:val="center"/>
+        <w:t xml:space="preserve"> Propellant Feed System </w:t>
+      </w:r>
+      <w:r>
         <w:rPr>
           <w:b/>
           <w:bCs/>
@@ -529,11 +41,9 @@
           <w:szCs w:val="28"/>
           <w:shd w:val="clear" w:color="auto" w:fill="FFFFFF"/>
         </w:rPr>
-      </w:pPr>
-    </w:p>
-    <w:p>
-      <w:pPr>
-        <w:jc w:val="center"/>
+        <w:t>Centrifugal Pump Perf</w:t>
+      </w:r>
+      <w:r>
         <w:rPr>
           <w:b/>
           <w:bCs/>
@@ -541,178 +51,6 @@
           <w:szCs w:val="28"/>
           <w:shd w:val="clear" w:color="auto" w:fill="FFFFFF"/>
         </w:rPr>
-      </w:pPr>
-    </w:p>
-    <w:p>
-      <w:pPr>
-        <w:jc w:val="center"/>
-        <w:rPr>
-          <w:b/>
-          <w:bCs/>
-          <w:sz w:val="36"/>
-          <w:szCs w:val="28"/>
-          <w:shd w:val="clear" w:color="auto" w:fill="FFFFFF"/>
-        </w:rPr>
-      </w:pPr>
-    </w:p>
-    <w:p>
-      <w:pPr>
-        <w:jc w:val="center"/>
-        <w:rPr>
-          <w:b/>
-          <w:bCs/>
-          <w:sz w:val="36"/>
-          <w:szCs w:val="28"/>
-          <w:shd w:val="clear" w:color="auto" w:fill="FFFFFF"/>
-        </w:rPr>
-      </w:pPr>
-    </w:p>
-    <w:p>
-      <w:pPr>
-        <w:jc w:val="center"/>
-        <w:rPr>
-          <w:b/>
-          <w:bCs/>
-          <w:sz w:val="36"/>
-          <w:szCs w:val="28"/>
-          <w:shd w:val="clear" w:color="auto" w:fill="FFFFFF"/>
-        </w:rPr>
-      </w:pPr>
-    </w:p>
-    <w:p>
-      <w:pPr>
-        <w:jc w:val="center"/>
-        <w:rPr>
-          <w:b/>
-          <w:bCs/>
-          <w:sz w:val="36"/>
-          <w:szCs w:val="28"/>
-          <w:shd w:val="clear" w:color="auto" w:fill="FFFFFF"/>
-        </w:rPr>
-      </w:pPr>
-    </w:p>
-    <w:p>
-      <w:pPr>
-        <w:jc w:val="center"/>
-        <w:rPr>
-          <w:b/>
-          <w:bCs/>
-          <w:sz w:val="36"/>
-          <w:szCs w:val="28"/>
-          <w:shd w:val="clear" w:color="auto" w:fill="FFFFFF"/>
-        </w:rPr>
-      </w:pPr>
-    </w:p>
-    <w:p>
-      <w:pPr>
-        <w:jc w:val="center"/>
-        <w:rPr>
-          <w:b/>
-          <w:bCs/>
-          <w:sz w:val="36"/>
-          <w:szCs w:val="28"/>
-          <w:shd w:val="clear" w:color="auto" w:fill="FFFFFF"/>
-        </w:rPr>
-      </w:pPr>
-    </w:p>
-    <w:p>
-      <w:pPr>
-        <w:jc w:val="center"/>
-        <w:rPr>
-          <w:b/>
-          <w:bCs/>
-          <w:sz w:val="36"/>
-          <w:szCs w:val="28"/>
-          <w:shd w:val="clear" w:color="auto" w:fill="FFFFFF"/>
-        </w:rPr>
-      </w:pPr>
-    </w:p>
-    <w:p>
-      <w:pPr>
-        <w:jc w:val="center"/>
-        <w:rPr>
-          <w:b/>
-          <w:bCs/>
-          <w:sz w:val="36"/>
-          <w:szCs w:val="28"/>
-          <w:shd w:val="clear" w:color="auto" w:fill="FFFFFF"/>
-        </w:rPr>
-      </w:pPr>
-    </w:p>
-    <w:p>
-      <w:pPr>
-        <w:jc w:val="center"/>
-        <w:rPr>
-          <w:b/>
-          <w:bCs/>
-          <w:sz w:val="36"/>
-          <w:szCs w:val="28"/>
-          <w:shd w:val="clear" w:color="auto" w:fill="FFFFFF"/>
-        </w:rPr>
-      </w:pPr>
-    </w:p>
-    <w:p>
-      <w:pPr>
-        <w:jc w:val="center"/>
-        <w:rPr>
-          <w:b/>
-          <w:bCs/>
-          <w:sz w:val="36"/>
-          <w:szCs w:val="28"/>
-          <w:shd w:val="clear" w:color="auto" w:fill="FFFFFF"/>
-        </w:rPr>
-      </w:pPr>
-    </w:p>
-    <w:p>
-      <w:pPr>
-        <w:jc w:val="center"/>
-        <w:rPr>
-          <w:b/>
-          <w:bCs/>
-          <w:sz w:val="36"/>
-          <w:szCs w:val="28"/>
-          <w:shd w:val="clear" w:color="auto" w:fill="FFFFFF"/>
-        </w:rPr>
-      </w:pPr>
-      <w:r>
-        <w:rPr>
-          <w:b/>
-          <w:bCs/>
-          <w:sz w:val="36"/>
-          <w:szCs w:val="28"/>
-          <w:shd w:val="clear" w:color="auto" w:fill="FFFFFF"/>
-        </w:rPr>
-        <w:lastRenderedPageBreak/>
-        <w:t>Electronic</w:t>
-      </w:r>
-      <w:r>
-        <w:rPr>
-          <w:b/>
-          <w:bCs/>
-          <w:sz w:val="36"/>
-          <w:szCs w:val="28"/>
-          <w:shd w:val="clear" w:color="auto" w:fill="FFFFFF"/>
-        </w:rPr>
-        <w:t xml:space="preserve"> Propellant Feed System </w:t>
-      </w:r>
-      <w:r>
-        <w:rPr>
-          <w:b/>
-          <w:bCs/>
-          <w:sz w:val="36"/>
-          <w:szCs w:val="28"/>
-          <w:shd w:val="clear" w:color="auto" w:fill="FFFFFF"/>
-        </w:rPr>
-        <w:t>Centrifugal Pump Perf</w:t>
-      </w:r>
-      <w:r>
-        <w:rPr>
-          <w:b/>
-          <w:bCs/>
-          <w:sz w:val="36"/>
-          <w:szCs w:val="28"/>
-          <w:shd w:val="clear" w:color="auto" w:fill="FFFFFF"/>
-        </w:rPr>
         <w:t>ormance Test</w:t>
       </w:r>
     </w:p>
@@ -727,6 +65,20 @@
           <w:szCs w:val="22"/>
         </w:rPr>
       </w:pPr>
+    </w:p>
+    <w:p>
+      <w:pPr>
+        <w:pStyle w:val="NormalWeb"/>
+        <w:shd w:val="clear" w:color="auto" w:fill="FFFFFF"/>
+        <w:spacing w:before="240" w:beforeAutospacing="0" w:after="360" w:afterAutospacing="0"/>
+        <w:jc w:val="both"/>
+        <w:rPr>
+          <w:sz w:val="22"/>
+          <w:szCs w:val="22"/>
+        </w:rPr>
+      </w:pPr>
+      <w:bookmarkStart w:id="0" w:name="_GoBack"/>
+      <w:bookmarkEnd w:id="0"/>
       <w:r>
         <w:rPr>
           <w:sz w:val="22"/>
@@ -742,24 +94,20 @@
           <w:rFonts w:ascii="Times New Roman" w:hAnsi="Times New Roman" w:cs="Times New Roman"/>
           <w:b/>
           <w:color w:val="auto"/>
-          <w:sz w:val="26"/>
+          <w:sz w:val="28"/>
           <w:szCs w:val="26"/>
         </w:rPr>
       </w:pPr>
-      <w:bookmarkStart w:id="0" w:name="_Toc481518559"/>
       <w:r>
         <w:rPr>
           <w:rFonts w:ascii="Times New Roman" w:hAnsi="Times New Roman" w:cs="Times New Roman"/>
           <w:b/>
           <w:color w:val="auto"/>
-          <w:sz w:val="26"/>
+          <w:sz w:val="28"/>
           <w:szCs w:val="26"/>
         </w:rPr>
         <w:t>Overview</w:t>
       </w:r>
-      <w:bookmarkStart w:id="1" w:name="_GoBack"/>
-      <w:bookmarkEnd w:id="0"/>
-      <w:bookmarkEnd w:id="1"/>
     </w:p>
     <w:p>
       <w:pPr>
@@ -943,6 +291,162 @@
     </w:p>
     <w:p>
       <w:pPr>
+        <w:pStyle w:val="guidanceintrobullet"/>
+        <w:numPr>
+          <w:ilvl w:val="0"/>
+          <w:numId w:val="0"/>
+        </w:numPr>
+        <w:tabs>
+          <w:tab w:val="left" w:pos="720"/>
+        </w:tabs>
+        <w:spacing w:before="240" w:line="276" w:lineRule="auto"/>
+        <w:ind w:left="360"/>
+        <w:jc w:val="both"/>
+        <w:rPr>
+          <w:sz w:val="22"/>
+          <w:szCs w:val="22"/>
+        </w:rPr>
+      </w:pPr>
+    </w:p>
+    <w:p>
+      <w:pPr>
+        <w:pStyle w:val="Heading2"/>
+        <w:numPr>
+          <w:ilvl w:val="0"/>
+          <w:numId w:val="15"/>
+        </w:numPr>
+        <w:spacing w:after="240"/>
+        <w:jc w:val="both"/>
+        <w:rPr>
+          <w:rFonts w:ascii="Times New Roman" w:hAnsi="Times New Roman" w:cs="Times New Roman"/>
+          <w:b/>
+          <w:color w:val="auto"/>
+        </w:rPr>
+      </w:pPr>
+      <w:r>
+        <w:rPr>
+          <w:rFonts w:ascii="Times New Roman" w:hAnsi="Times New Roman" w:cs="Times New Roman"/>
+          <w:b/>
+          <w:color w:val="auto"/>
+        </w:rPr>
+        <w:t>EFS Pump Performance Testing</w:t>
+      </w:r>
+    </w:p>
+    <w:p>
+      <w:pPr>
+        <w:ind w:left="1440" w:hanging="720"/>
+        <w:jc w:val="both"/>
+      </w:pPr>
+      <w:r>
+        <w:t xml:space="preserve">1.1 </w:t>
+      </w:r>
+      <w:r>
+        <w:tab/>
+      </w:r>
+      <w:r>
+        <w:rPr>
+          <w:b/>
+        </w:rPr>
+        <w:t>Verify all EFS prefunctional checklists are complete.</w:t>
+      </w:r>
+      <w:r>
+        <w:t xml:space="preserve">  Prior to performing any functional tests, the commissioning pre-start, start-</w:t>
+      </w:r>
+      <w:r>
+        <w:t>up</w:t>
+      </w:r>
+      <w:r>
+        <w:t xml:space="preserve"> </w:t>
+      </w:r>
+      <w:r>
+        <w:t>verification</w:t>
+      </w:r>
+      <w:r>
+        <w:t xml:space="preserve"> should be completed, Prefunctional checklist items include, but are not limited to, the following:</w:t>
+      </w:r>
+    </w:p>
+    <w:p>
+      <w:pPr>
+        <w:ind w:left="2160" w:hanging="720"/>
+        <w:jc w:val="both"/>
+      </w:pPr>
+      <w:r>
+        <w:t xml:space="preserve">1.1.1 </w:t>
+      </w:r>
+      <w:r>
+        <w:tab/>
+        <w:t>[</w:t>
+      </w:r>
+      <w:r>
+        <w:rPr>
+          <w:b/>
+        </w:rPr>
+        <w:t>Insert a list of things that should occur during correct EFS operation in this step of the test.</w:t>
+      </w:r>
+      <w:r>
+        <w:t>] Control system point-to-point checkout is completed to ensure all EFS input/output points are wired correctly, and all actuators and relays or motor starters respond to control signals.</w:t>
+      </w:r>
+    </w:p>
+    <w:p>
+      <w:pPr>
+        <w:ind w:left="2160" w:hanging="720"/>
+        <w:jc w:val="both"/>
+      </w:pPr>
+      <w:r>
+        <w:t>1.1.2</w:t>
+      </w:r>
+      <w:r>
+        <w:tab/>
+        <w:t>Power is provided to pump assembly at proper voltage and phase rotation.  As an alternative to verifying phase rotation, pump rotation should be verified.</w:t>
+      </w:r>
+    </w:p>
+    <w:p>
+      <w:pPr>
+        <w:ind w:left="2160" w:hanging="720"/>
+        <w:jc w:val="both"/>
+      </w:pPr>
+      <w:r>
+        <w:t>1.1.3</w:t>
+      </w:r>
+      <w:r>
+        <w:tab/>
+        <w:t>The electric feed system has been proportionally balanced with all control valves fully open.</w:t>
+      </w:r>
+    </w:p>
+    <w:p>
+      <w:pPr>
+        <w:ind w:left="2160" w:hanging="720"/>
+        <w:jc w:val="both"/>
+      </w:pPr>
+      <w:r>
+        <w:t xml:space="preserve">1.1.4 </w:t>
+      </w:r>
+      <w:r>
+        <w:tab/>
+        <w:t>All necessary sensors are calibrated.</w:t>
+      </w:r>
+    </w:p>
+    <w:p>
+      <w:pPr>
+        <w:ind w:left="2160" w:hanging="720"/>
+        <w:jc w:val="both"/>
+      </w:pPr>
+      <w:r>
+        <w:t>1.1.5</w:t>
+      </w:r>
+      <w:r>
+        <w:tab/>
+        <w:t>Locations</w:t>
+      </w:r>
+      <w:r>
+        <w:t xml:space="preserve"> of</w:t>
+      </w:r>
+      <w:r>
+        <w:t xml:space="preserve"> EFS pump, valves, and other system components are clearly and correctly located on as-built drawings.</w:t>
+      </w:r>
+    </w:p>
+    <w:p>
+      <w:pPr>
         <w:pStyle w:val="Heading1"/>
         <w:rPr>
           <w:rFonts w:ascii="Times New Roman" w:hAnsi="Times New Roman" w:cs="Times New Roman"/>
@@ -952,7 +456,17 @@
           <w:szCs w:val="26"/>
         </w:rPr>
       </w:pPr>
-      <w:bookmarkStart w:id="2" w:name="_Toc481518560"/>
+      <w:r>
+        <w:rPr>
+          <w:rFonts w:ascii="Times New Roman" w:hAnsi="Times New Roman" w:cs="Times New Roman"/>
+          <w:b/>
+          <w:color w:val="auto"/>
+          <w:sz w:val="28"/>
+          <w:szCs w:val="26"/>
+        </w:rPr>
+        <w:lastRenderedPageBreak/>
+        <w:t>EFS Standard Operating Procedure</w:t>
+      </w:r>
       <w:r>
         <w:rPr>
           <w:rFonts w:ascii="Times New Roman" w:hAnsi="Times New Roman" w:cs="Times New Roman"/>
@@ -961,14 +475,148 @@
           <w:sz w:val="26"/>
           <w:szCs w:val="26"/>
         </w:rPr>
-        <w:t>EFS Standard Operating Procedure</w:t>
-      </w:r>
-      <w:bookmarkEnd w:id="2"/>
+        <w:br/>
+      </w:r>
+    </w:p>
+    <w:p>
+      <w:pPr>
+        <w:pStyle w:val="Heading2"/>
+        <w:rPr>
+          <w:rFonts w:ascii="Times New Roman" w:hAnsi="Times New Roman" w:cs="Times New Roman"/>
+          <w:i/>
+          <w:color w:val="auto"/>
+          <w:sz w:val="24"/>
+        </w:rPr>
+      </w:pPr>
+      <w:r>
+        <w:rPr>
+          <w:rFonts w:ascii="Times New Roman" w:hAnsi="Times New Roman" w:cs="Times New Roman"/>
+          <w:i/>
+          <w:color w:val="auto"/>
+          <w:sz w:val="24"/>
+        </w:rPr>
+        <w:t>Preliminaries</w:t>
+      </w:r>
     </w:p>
     <w:p>
       <w:pPr>
         <w:spacing w:after="0"/>
       </w:pPr>
+    </w:p>
+    <w:p>
+      <w:pPr>
+        <w:pStyle w:val="NormalWeb"/>
+        <w:numPr>
+          <w:ilvl w:val="0"/>
+          <w:numId w:val="16"/>
+        </w:numPr>
+        <w:shd w:val="clear" w:color="auto" w:fill="FFFFFF"/>
+        <w:spacing w:before="0" w:beforeAutospacing="0" w:after="360" w:line="360" w:lineRule="auto"/>
+        <w:jc w:val="both"/>
+        <w:rPr>
+          <w:bCs/>
+          <w:sz w:val="22"/>
+          <w:szCs w:val="22"/>
+        </w:rPr>
+      </w:pPr>
+      <w:r>
+        <w:rPr>
+          <w:bCs/>
+          <w:sz w:val="22"/>
+          <w:szCs w:val="22"/>
+        </w:rPr>
+        <w:t>With discharge valve closed, suction valve of the pump is opened which causes fluid flow to the impeller and fills the volute</w:t>
+      </w:r>
+      <w:r>
+        <w:rPr>
+          <w:bCs/>
+          <w:sz w:val="22"/>
+          <w:szCs w:val="22"/>
+        </w:rPr>
+        <w:t>.</w:t>
+      </w:r>
+    </w:p>
+    <w:p>
+      <w:pPr>
+        <w:pStyle w:val="NormalWeb"/>
+        <w:numPr>
+          <w:ilvl w:val="0"/>
+          <w:numId w:val="16"/>
+        </w:numPr>
+        <w:shd w:val="clear" w:color="auto" w:fill="FFFFFF"/>
+        <w:spacing w:before="0" w:beforeAutospacing="0" w:after="360" w:line="360" w:lineRule="auto"/>
+        <w:jc w:val="both"/>
+        <w:rPr>
+          <w:bCs/>
+          <w:sz w:val="22"/>
+          <w:szCs w:val="22"/>
+        </w:rPr>
+      </w:pPr>
+      <w:r>
+        <w:rPr>
+          <w:bCs/>
+          <w:sz w:val="22"/>
+          <w:szCs w:val="22"/>
+        </w:rPr>
+        <w:t>Open the vent</w:t>
+      </w:r>
+      <w:r>
+        <w:rPr>
+          <w:bCs/>
+          <w:sz w:val="22"/>
+          <w:szCs w:val="22"/>
+        </w:rPr>
+        <w:t xml:space="preserve"> (drain)</w:t>
+      </w:r>
+      <w:r>
+        <w:rPr>
+          <w:bCs/>
+          <w:sz w:val="22"/>
+          <w:szCs w:val="22"/>
+        </w:rPr>
+        <w:t xml:space="preserve"> valve which is on the discharge line before the discharge valve of the pump </w:t>
+      </w:r>
+      <w:r>
+        <w:rPr>
+          <w:bCs/>
+          <w:sz w:val="22"/>
+          <w:szCs w:val="22"/>
+        </w:rPr>
+        <w:t>.</w:t>
+      </w:r>
+      <w:r>
+        <w:rPr>
+          <w:bCs/>
+          <w:sz w:val="22"/>
+          <w:szCs w:val="22"/>
+        </w:rPr>
+        <w:t>which will cause all air to move out of the casing and flow loop.</w:t>
+      </w:r>
+    </w:p>
+    <w:p>
+      <w:pPr>
+        <w:pStyle w:val="NormalWeb"/>
+        <w:numPr>
+          <w:ilvl w:val="0"/>
+          <w:numId w:val="16"/>
+        </w:numPr>
+        <w:shd w:val="clear" w:color="auto" w:fill="FFFFFF"/>
+        <w:spacing w:before="0" w:beforeAutospacing="0" w:after="360" w:line="360" w:lineRule="auto"/>
+        <w:jc w:val="both"/>
+        <w:rPr>
+          <w:bCs/>
+          <w:sz w:val="22"/>
+          <w:szCs w:val="22"/>
+        </w:rPr>
+      </w:pPr>
+      <w:r>
+        <w:rPr>
+          <w:bCs/>
+          <w:sz w:val="22"/>
+          <w:szCs w:val="22"/>
+        </w:rPr>
+        <w:t>When some quantity of the fluid exits from the vent valve close it.</w:t>
+      </w:r>
     </w:p>
     <w:p>
       <w:pPr>
@@ -988,43 +636,10 @@
       </w:pPr>
       <w:r>
         <w:rPr>
-          <w:bCs/>
-          <w:sz w:val="22"/>
-          <w:szCs w:val="22"/>
-        </w:rPr>
-        <w:t xml:space="preserve">Suction valve of the pump </w:t>
-      </w:r>
-      <w:r>
-        <w:rPr>
-          <w:bCs/>
-          <w:sz w:val="22"/>
-          <w:szCs w:val="22"/>
-        </w:rPr>
-        <w:t xml:space="preserve">is opened which causes </w:t>
-      </w:r>
-      <w:r>
-        <w:rPr>
-          <w:bCs/>
-          <w:sz w:val="22"/>
-          <w:szCs w:val="22"/>
-        </w:rPr>
-        <w:t>fluid flow to the impeller and fill</w:t>
-      </w:r>
-      <w:r>
-        <w:rPr>
-          <w:bCs/>
-          <w:sz w:val="22"/>
-          <w:szCs w:val="22"/>
-        </w:rPr>
-        <w:t>s</w:t>
-      </w:r>
-      <w:r>
-        <w:rPr>
-          <w:bCs/>
-          <w:sz w:val="22"/>
-          <w:szCs w:val="22"/>
-        </w:rPr>
-        <w:t xml:space="preserve"> the volute</w:t>
+          <w:sz w:val="22"/>
+          <w:szCs w:val="22"/>
+        </w:rPr>
+        <w:t>The pump discharge and suction valves are adjusted to the fully open position and the motor speed set to zero.</w:t>
       </w:r>
     </w:p>
     <w:p>
@@ -1045,404 +660,52 @@
       </w:pPr>
       <w:r>
         <w:rPr>
-          <w:bCs/>
-          <w:sz w:val="22"/>
-          <w:szCs w:val="22"/>
-        </w:rPr>
-        <w:t xml:space="preserve">Open the vent valve which is on the discharge line before the discharge valve of the pump which </w:t>
-      </w:r>
-      <w:r>
-        <w:rPr>
-          <w:bCs/>
-          <w:sz w:val="22"/>
-          <w:szCs w:val="22"/>
-        </w:rPr>
-        <w:t xml:space="preserve">will </w:t>
-      </w:r>
-      <w:r>
-        <w:rPr>
-          <w:bCs/>
-          <w:sz w:val="22"/>
-          <w:szCs w:val="22"/>
-        </w:rPr>
-        <w:t>cause all air to move out of the</w:t>
-      </w:r>
-      <w:r>
-        <w:rPr>
-          <w:bCs/>
-          <w:sz w:val="22"/>
-          <w:szCs w:val="22"/>
-        </w:rPr>
-        <w:t xml:space="preserve"> casing and flow loop</w:t>
-      </w:r>
-      <w:r>
-        <w:rPr>
-          <w:bCs/>
-          <w:sz w:val="22"/>
-          <w:szCs w:val="22"/>
-        </w:rPr>
-        <w:t>.</w:t>
-      </w:r>
-    </w:p>
-    <w:p>
-      <w:pPr>
-        <w:pStyle w:val="NormalWeb"/>
-        <w:numPr>
-          <w:ilvl w:val="0"/>
-          <w:numId w:val="16"/>
-        </w:numPr>
-        <w:shd w:val="clear" w:color="auto" w:fill="FFFFFF"/>
-        <w:spacing w:before="0" w:beforeAutospacing="0" w:after="360" w:line="276" w:lineRule="auto"/>
-        <w:jc w:val="both"/>
-        <w:rPr>
-          <w:bCs/>
-          <w:sz w:val="22"/>
-          <w:szCs w:val="22"/>
-        </w:rPr>
-      </w:pPr>
-      <w:r>
-        <w:rPr>
-          <w:bCs/>
-          <w:sz w:val="22"/>
-          <w:szCs w:val="22"/>
-        </w:rPr>
-        <w:t xml:space="preserve">When some quantity of the fluid </w:t>
-      </w:r>
-      <w:r>
-        <w:rPr>
-          <w:bCs/>
-          <w:sz w:val="22"/>
-          <w:szCs w:val="22"/>
-        </w:rPr>
-        <w:t xml:space="preserve">exits </w:t>
-      </w:r>
-      <w:r>
-        <w:rPr>
-          <w:bCs/>
-          <w:sz w:val="22"/>
-          <w:szCs w:val="22"/>
-        </w:rPr>
-        <w:t>from the vent valve close</w:t>
-      </w:r>
-      <w:r>
-        <w:rPr>
-          <w:bCs/>
-          <w:sz w:val="22"/>
-          <w:szCs w:val="22"/>
-        </w:rPr>
-        <w:t xml:space="preserve"> it</w:t>
-      </w:r>
-      <w:r>
-        <w:rPr>
-          <w:bCs/>
-          <w:sz w:val="22"/>
-          <w:szCs w:val="22"/>
-        </w:rPr>
-        <w:t>.</w:t>
-      </w:r>
-    </w:p>
-    <w:p>
-      <w:pPr>
-        <w:pStyle w:val="NormalWeb"/>
-        <w:numPr>
-          <w:ilvl w:val="0"/>
-          <w:numId w:val="16"/>
-        </w:numPr>
-        <w:shd w:val="clear" w:color="auto" w:fill="FFFFFF"/>
-        <w:spacing w:before="0" w:beforeAutospacing="0" w:after="360" w:line="276" w:lineRule="auto"/>
-        <w:jc w:val="both"/>
-        <w:rPr>
-          <w:bCs/>
-          <w:sz w:val="22"/>
-          <w:szCs w:val="22"/>
-        </w:rPr>
-      </w:pPr>
-      <w:r>
-        <w:rPr>
-          <w:bCs/>
-          <w:sz w:val="22"/>
-          <w:szCs w:val="22"/>
-        </w:rPr>
-        <w:t>O</w:t>
-      </w:r>
-      <w:r>
-        <w:rPr>
-          <w:bCs/>
-          <w:sz w:val="22"/>
-          <w:szCs w:val="22"/>
-        </w:rPr>
-        <w:t>pen the bypass valve of the discharge valve which is near or side of the discharge valve on discharge line.</w:t>
-      </w:r>
-    </w:p>
-    <w:p>
-      <w:pPr>
-        <w:pStyle w:val="NormalWeb"/>
-        <w:numPr>
-          <w:ilvl w:val="0"/>
-          <w:numId w:val="16"/>
-        </w:numPr>
-        <w:shd w:val="clear" w:color="auto" w:fill="FFFFFF"/>
-        <w:spacing w:before="0" w:beforeAutospacing="0" w:after="360" w:line="276" w:lineRule="auto"/>
-        <w:jc w:val="both"/>
-        <w:rPr>
-          <w:bCs/>
-          <w:sz w:val="22"/>
-          <w:szCs w:val="22"/>
-        </w:rPr>
-      </w:pPr>
-      <w:r>
-        <w:rPr>
-          <w:bCs/>
-          <w:sz w:val="22"/>
-          <w:szCs w:val="22"/>
-        </w:rPr>
-        <w:t>S</w:t>
-      </w:r>
-      <w:r>
-        <w:rPr>
-          <w:bCs/>
-          <w:sz w:val="22"/>
-          <w:szCs w:val="22"/>
-        </w:rPr>
-        <w:t>tart the pump and le</w:t>
-      </w:r>
-      <w:r>
-        <w:rPr>
-          <w:bCs/>
-          <w:sz w:val="22"/>
-          <w:szCs w:val="22"/>
-        </w:rPr>
-        <w:t xml:space="preserve">t it attain its capacity read from </w:t>
-      </w:r>
-      <w:r>
-        <w:rPr>
-          <w:bCs/>
-          <w:sz w:val="22"/>
-          <w:szCs w:val="22"/>
-        </w:rPr>
-        <w:t>the discharge line</w:t>
-      </w:r>
-      <w:r>
-        <w:rPr>
-          <w:bCs/>
-          <w:sz w:val="22"/>
-          <w:szCs w:val="22"/>
-        </w:rPr>
-        <w:t xml:space="preserve"> pressure gauge</w:t>
-      </w:r>
-      <w:r>
-        <w:rPr>
-          <w:bCs/>
-          <w:sz w:val="22"/>
-          <w:szCs w:val="22"/>
-        </w:rPr>
-        <w:t>.</w:t>
-      </w:r>
-    </w:p>
-    <w:p>
-      <w:pPr>
-        <w:pStyle w:val="NormalWeb"/>
-        <w:numPr>
-          <w:ilvl w:val="0"/>
-          <w:numId w:val="16"/>
-        </w:numPr>
-        <w:shd w:val="clear" w:color="auto" w:fill="FFFFFF"/>
-        <w:spacing w:before="0" w:beforeAutospacing="0" w:after="360" w:afterAutospacing="0" w:line="276" w:lineRule="auto"/>
-        <w:jc w:val="both"/>
-        <w:rPr>
-          <w:bCs/>
-          <w:sz w:val="22"/>
-          <w:szCs w:val="22"/>
-        </w:rPr>
-      </w:pPr>
-      <w:r>
-        <w:rPr>
-          <w:bCs/>
-          <w:sz w:val="22"/>
-          <w:szCs w:val="22"/>
-        </w:rPr>
-        <w:t>When the pressure gauge is stable it is time to open the discharge valve of the centrifugal pump.</w:t>
-      </w:r>
-    </w:p>
-    <w:p>
-      <w:pPr>
-        <w:pStyle w:val="Heading2"/>
-        <w:numPr>
-          <w:ilvl w:val="0"/>
-          <w:numId w:val="15"/>
-        </w:numPr>
-        <w:spacing w:after="240"/>
-        <w:jc w:val="both"/>
-        <w:rPr>
-          <w:rFonts w:ascii="Times New Roman" w:hAnsi="Times New Roman" w:cs="Times New Roman"/>
-          <w:b/>
-          <w:color w:val="auto"/>
-        </w:rPr>
-      </w:pPr>
-      <w:bookmarkStart w:id="3" w:name="_Toc481518561"/>
-      <w:r>
-        <w:rPr>
-          <w:rFonts w:ascii="Times New Roman" w:hAnsi="Times New Roman" w:cs="Times New Roman"/>
-          <w:b/>
-          <w:color w:val="auto"/>
-        </w:rPr>
-        <w:t>EFS Pump Performance Test</w:t>
-      </w:r>
-      <w:r>
-        <w:rPr>
-          <w:rFonts w:ascii="Times New Roman" w:hAnsi="Times New Roman" w:cs="Times New Roman"/>
-          <w:b/>
-          <w:color w:val="auto"/>
-        </w:rPr>
-        <w:t>ing</w:t>
-      </w:r>
-      <w:bookmarkEnd w:id="3"/>
-    </w:p>
-    <w:p>
-      <w:pPr>
-        <w:ind w:left="1440" w:hanging="720"/>
-        <w:jc w:val="both"/>
-      </w:pPr>
-      <w:r>
-        <w:t xml:space="preserve">1.1 </w:t>
-      </w:r>
-      <w:r>
-        <w:tab/>
-      </w:r>
-      <w:r>
-        <w:rPr>
-          <w:b/>
-        </w:rPr>
-        <w:t>Verify all EFS prefunctional checklists are complete.</w:t>
-      </w:r>
-      <w:r>
-        <w:t xml:space="preserve">  Prior to performing any functional tests, the commissioning pre-start, start-up, and verification checklists should be completed, Prefunctional checklist items include, but are not limited to, the following:</w:t>
-      </w:r>
-    </w:p>
-    <w:p>
-      <w:pPr>
-        <w:ind w:left="2160" w:hanging="720"/>
-        <w:jc w:val="both"/>
-      </w:pPr>
-      <w:r>
-        <w:t>1.1.1</w:t>
-      </w:r>
-      <w:r>
+          <w:sz w:val="22"/>
+          <w:szCs w:val="22"/>
+        </w:rPr>
+        <w:t>The electrical supply and motor drive switch are turned on. The motor control knob is adjusted slowly to [</w:t>
+      </w:r>
+      <w:r>
+        <w:rPr>
+          <w:sz w:val="22"/>
+          <w:szCs w:val="22"/>
+        </w:rPr>
+        <w:t>insert</w:t>
+      </w:r>
+      <w:r>
+        <w:rPr>
+          <w:sz w:val="22"/>
+          <w:szCs w:val="22"/>
+        </w:rPr>
+        <w:t xml:space="preserve">]. The system is ensured to </w:t>
+      </w:r>
+      <w:r>
+        <w:rPr>
+          <w:sz w:val="22"/>
+          <w:szCs w:val="22"/>
+        </w:rPr>
+        <w:t>`</w:t>
+      </w:r>
+      <w:r>
+        <w:rPr>
+          <w:sz w:val="22"/>
+          <w:szCs w:val="22"/>
+        </w:rPr>
+        <w:t xml:space="preserve">have no leaking. </w:t>
+      </w:r>
+      <w:r>
+        <w:rPr>
+          <w:sz w:val="22"/>
+          <w:szCs w:val="22"/>
+        </w:rPr>
         <w:t xml:space="preserve"> </w:t>
       </w:r>
       <w:r>
-        <w:tab/>
-      </w:r>
-      <w:r>
-        <w:t>[</w:t>
-      </w:r>
-      <w:r>
-        <w:rPr>
-          <w:b/>
-        </w:rPr>
-        <w:t>I</w:t>
-      </w:r>
-      <w:r>
-        <w:rPr>
-          <w:b/>
-        </w:rPr>
-        <w:t>nsert a list of things that should occur during correct</w:t>
-      </w:r>
-      <w:r>
-        <w:rPr>
-          <w:b/>
-        </w:rPr>
-        <w:t xml:space="preserve"> EFS</w:t>
-      </w:r>
-      <w:r>
-        <w:rPr>
-          <w:b/>
-        </w:rPr>
-        <w:t xml:space="preserve"> operation in this step of the test.</w:t>
-      </w:r>
-      <w:r>
-        <w:t>]</w:t>
-      </w:r>
-      <w:r>
-        <w:t xml:space="preserve"> Control system point-to-point checkout is complete</w:t>
-      </w:r>
-      <w:r>
-        <w:t>d to ensure all EFS</w:t>
-      </w:r>
-      <w:r>
-        <w:t xml:space="preserve"> input/output points are wired correctly, and all actuators and relays or motor starters respond to control signals.</w:t>
-      </w:r>
-    </w:p>
-    <w:p>
-      <w:pPr>
-        <w:ind w:left="2160" w:hanging="720"/>
-        <w:jc w:val="both"/>
-      </w:pPr>
-      <w:r>
-        <w:t>1.1.2</w:t>
-      </w:r>
-      <w:r>
-        <w:tab/>
-        <w:t>Power is provided to pump assembly at proper voltage and phase rotation.  As an alternative to verifying phase rotation, pump rotation should be verified.</w:t>
-      </w:r>
-    </w:p>
-    <w:p>
-      <w:pPr>
-        <w:ind w:left="2160" w:hanging="720"/>
-        <w:jc w:val="both"/>
-      </w:pPr>
-      <w:r>
-        <w:lastRenderedPageBreak/>
-        <w:t>1.1.3</w:t>
-      </w:r>
-      <w:r>
-        <w:tab/>
-        <w:t>The electric feed system has been proportionally balanced with all control valves fully open.</w:t>
-      </w:r>
-    </w:p>
-    <w:p>
-      <w:pPr>
-        <w:ind w:left="2160" w:hanging="720"/>
-        <w:jc w:val="both"/>
-      </w:pPr>
-      <w:r>
-        <w:t xml:space="preserve">1.1.4 </w:t>
-      </w:r>
-      <w:r>
-        <w:tab/>
-        <w:t>All necessary sensors are calibrated.</w:t>
-      </w:r>
-    </w:p>
-    <w:p>
-      <w:pPr>
-        <w:ind w:left="2160" w:hanging="720"/>
-        <w:jc w:val="both"/>
-      </w:pPr>
-      <w:r>
-        <w:t>1.1.5</w:t>
-      </w:r>
-      <w:r>
-        <w:tab/>
-        <w:t>Locations</w:t>
-      </w:r>
-      <w:r>
-        <w:t xml:space="preserve"> of</w:t>
-      </w:r>
-      <w:r>
-        <w:t xml:space="preserve"> EFS pump, valves, and other system components are clearly and correctly located on as-built drawings.</w:t>
-      </w:r>
-    </w:p>
-    <w:p>
-      <w:pPr>
-        <w:spacing w:after="0"/>
-        <w:jc w:val="both"/>
-        <w:rPr>
-          <w:rFonts w:eastAsiaTheme="majorEastAsia"/>
-          <w:i/>
-          <w:sz w:val="24"/>
-          <w:szCs w:val="24"/>
-        </w:rPr>
-      </w:pPr>
+        <w:t>All the gauges etc. are checked to redu</w:t>
+      </w:r>
+      <w:r>
+        <w:t>ce the motor speed back to zero.</w:t>
+      </w:r>
     </w:p>
     <w:p>
       <w:pPr>
@@ -1452,317 +715,308 @@
           <w:i/>
           <w:color w:val="auto"/>
           <w:sz w:val="24"/>
-          <w:szCs w:val="24"/>
-        </w:rPr>
-      </w:pPr>
-      <w:bookmarkStart w:id="4" w:name="_Toc481518562"/>
+        </w:rPr>
+      </w:pPr>
       <w:r>
         <w:rPr>
           <w:rFonts w:ascii="Times New Roman" w:hAnsi="Times New Roman" w:cs="Times New Roman"/>
           <w:i/>
           <w:color w:val="auto"/>
           <w:sz w:val="24"/>
-          <w:szCs w:val="24"/>
-        </w:rPr>
-        <w:t>Main and operating characteristics</w:t>
-      </w:r>
-      <w:bookmarkEnd w:id="4"/>
+        </w:rPr>
+        <w:t>Test Process</w:t>
+      </w:r>
     </w:p>
     <w:p>
       <w:pPr>
         <w:spacing w:after="0"/>
         <w:jc w:val="both"/>
-        <w:rPr>
-          <w:shd w:val="clear" w:color="auto" w:fill="FFFFFF"/>
-        </w:rPr>
-      </w:pPr>
-    </w:p>
-    <w:p>
-      <w:pPr>
-        <w:ind w:firstLine="720"/>
-        <w:jc w:val="both"/>
-        <w:rPr>
-          <w:shd w:val="clear" w:color="auto" w:fill="FFFFFF"/>
-        </w:rPr>
-      </w:pPr>
-      <w:r>
-        <w:rPr>
-          <w:shd w:val="clear" w:color="auto" w:fill="FFFFFF"/>
-        </w:rPr>
-        <w:t xml:space="preserve">In order to obtain the main characteristic curves of </w:t>
-      </w:r>
-      <w:r>
-        <w:rPr>
-          <w:shd w:val="clear" w:color="auto" w:fill="FFFFFF"/>
-        </w:rPr>
-        <w:t xml:space="preserve">the EFS </w:t>
-      </w:r>
-      <w:r>
-        <w:rPr>
-          <w:shd w:val="clear" w:color="auto" w:fill="FFFFFF"/>
-        </w:rPr>
-        <w:t>pump it is operated at d</w:t>
-      </w:r>
-      <w:r>
-        <w:rPr>
-          <w:shd w:val="clear" w:color="auto" w:fill="FFFFFF"/>
-        </w:rPr>
-        <w:t>ifferent speeds</w:t>
-      </w:r>
-      <w:r>
-        <w:rPr>
-          <w:shd w:val="clear" w:color="auto" w:fill="FFFFFF"/>
-        </w:rPr>
-        <w:t xml:space="preserve"> (rpm)</w:t>
-      </w:r>
-      <w:r>
-        <w:rPr>
-          <w:shd w:val="clear" w:color="auto" w:fill="FFFFFF"/>
-        </w:rPr>
-        <w:t xml:space="preserve">. For each speed, </w:t>
-      </w:r>
-      <w:r>
-        <w:rPr>
-          <w:shd w:val="clear" w:color="auto" w:fill="FFFFFF"/>
-        </w:rPr>
-        <w:t>rate of flow discharge is varied by m</w:t>
-      </w:r>
-      <w:r>
-        <w:rPr>
-          <w:shd w:val="clear" w:color="auto" w:fill="FFFFFF"/>
-        </w:rPr>
-        <w:t>eans of a delivery valve and</w:t>
-      </w:r>
-      <w:r>
-        <w:rPr>
-          <w:shd w:val="clear" w:color="auto" w:fill="FFFFFF"/>
-        </w:rPr>
-        <w:t xml:space="preserve"> different values of monomeric head H</w:t>
-      </w:r>
-      <w:r>
-        <w:rPr>
-          <w:shd w:val="clear" w:color="auto" w:fill="FFFFFF"/>
-          <w:vertAlign w:val="subscript"/>
-        </w:rPr>
-        <w:t>m</w:t>
-      </w:r>
-      <w:r>
-        <w:rPr>
-          <w:shd w:val="clear" w:color="auto" w:fill="FFFFFF"/>
-        </w:rPr>
-        <w:t>, shaft power P and overall efficiency E</w:t>
-      </w:r>
-      <w:r>
-        <w:rPr>
-          <w:shd w:val="clear" w:color="auto" w:fill="FFFFFF"/>
-          <w:vertAlign w:val="subscript"/>
-        </w:rPr>
-        <w:t>o</w:t>
-      </w:r>
-      <w:r>
-        <w:rPr>
-          <w:shd w:val="clear" w:color="auto" w:fill="FFFFFF"/>
-        </w:rPr>
-        <w:t xml:space="preserve">, are measured or calculated. </w:t>
-      </w:r>
-      <w:r>
-        <w:rPr>
-          <w:highlight w:val="yellow"/>
-          <w:shd w:val="clear" w:color="auto" w:fill="FFFFFF"/>
-        </w:rPr>
-        <w:t>The same operation is repeated for different speeds of</w:t>
-      </w:r>
-      <w:r>
-        <w:rPr>
-          <w:highlight w:val="yellow"/>
-          <w:shd w:val="clear" w:color="auto" w:fill="FFFFFF"/>
-        </w:rPr>
-        <w:t xml:space="preserve"> the</w:t>
-      </w:r>
-      <w:r>
-        <w:rPr>
-          <w:highlight w:val="yellow"/>
-          <w:shd w:val="clear" w:color="auto" w:fill="FFFFFF"/>
-        </w:rPr>
-        <w:t xml:space="preserve"> pump.</w:t>
-      </w:r>
-      <w:r>
-        <w:rPr>
-          <w:shd w:val="clear" w:color="auto" w:fill="FFFFFF"/>
-        </w:rPr>
-        <w:t xml:space="preserve"> Then H</w:t>
-      </w:r>
-      <w:r>
-        <w:rPr>
-          <w:shd w:val="clear" w:color="auto" w:fill="FFFFFF"/>
-          <w:vertAlign w:val="subscript"/>
-        </w:rPr>
-        <w:t>m</w:t>
-      </w:r>
-      <w:r>
-        <w:rPr>
-          <w:shd w:val="clear" w:color="auto" w:fill="FFFFFF"/>
-          <w:vertAlign w:val="subscript"/>
-        </w:rPr>
-        <w:t xml:space="preserve"> </w:t>
-      </w:r>
-      <w:r>
-        <w:rPr>
-          <w:shd w:val="clear" w:color="auto" w:fill="FFFFFF"/>
-        </w:rPr>
-        <w:t>Vs Q, P Vs Q and E</w:t>
-      </w:r>
-      <w:r>
-        <w:rPr>
-          <w:shd w:val="clear" w:color="auto" w:fill="FFFFFF"/>
-          <w:vertAlign w:val="subscript"/>
-        </w:rPr>
-        <w:t>o</w:t>
-      </w:r>
-      <w:r>
-        <w:rPr>
-          <w:rStyle w:val="apple-converted-space"/>
-          <w:color w:val="222222"/>
-          <w:shd w:val="clear" w:color="auto" w:fill="FFFFFF"/>
-        </w:rPr>
-        <w:t> </w:t>
-      </w:r>
-      <w:r>
-        <w:rPr>
-          <w:shd w:val="clear" w:color="auto" w:fill="FFFFFF"/>
-        </w:rPr>
-        <w:t xml:space="preserve">Vs Q curves are plotted, so that three sets of curves are obtained, which represent main characteristics of </w:t>
-      </w:r>
-      <w:r>
-        <w:rPr>
-          <w:shd w:val="clear" w:color="auto" w:fill="FFFFFF"/>
-        </w:rPr>
-        <w:t xml:space="preserve">the EFS </w:t>
-      </w:r>
-      <w:r>
-        <w:rPr>
-          <w:shd w:val="clear" w:color="auto" w:fill="FFFFFF"/>
-        </w:rPr>
-        <w:t>pump.</w:t>
-      </w:r>
-    </w:p>
-    <w:p>
-      <w:pPr>
-        <w:ind w:firstLine="720"/>
-        <w:jc w:val="both"/>
-      </w:pPr>
-      <w:r>
-        <w:t>The pump head (h</w:t>
-      </w:r>
-      <w:r>
-        <w:rPr>
-          <w:vertAlign w:val="subscript"/>
-        </w:rPr>
-        <w:t>p</w:t>
-      </w:r>
-      <w:r>
-        <w:t>) which consists of the static</w:t>
-      </w:r>
-      <w:r>
-        <w:t xml:space="preserve"> </w:t>
-      </w:r>
-      <w:r>
-        <w:t>(elevation) head, friction head, pressure head, and the velocity head measures the total resistance the pump must overcome in unit fe</w:t>
-      </w:r>
-      <w:r>
-        <w:t>et (meter for SI system). It is</w:t>
-      </w:r>
-      <w:r>
-        <w:t xml:space="preserve"> calculated using the conservation of energy equation for steady flow through a control volume which in this case is the pump. This equation contains both the pressure head and the elevation head since the pressure differential measured across the pump is the sum of the static and hydrostatic pressures. The power delivered to the </w:t>
-      </w:r>
-      <w:r>
-        <w:t>water by the pump W</w:t>
-      </w:r>
-      <w:r>
-        <w:rPr>
-          <w:vertAlign w:val="subscript"/>
-        </w:rPr>
-        <w:t>whp</w:t>
-      </w:r>
-      <w:r>
-        <w:t>,</w:t>
-      </w:r>
-      <w:r>
-        <w:t xml:space="preserve"> the power delivered to the pump by the motor </w:t>
-      </w:r>
-      <w:r>
-        <w:rPr>
-          <w:rFonts w:eastAsia="Malgun Gothic" w:hint="eastAsia"/>
-        </w:rPr>
-        <w:t>W</w:t>
-      </w:r>
-      <w:r>
-        <w:rPr>
-          <w:rFonts w:eastAsia="Malgun Gothic"/>
-          <w:vertAlign w:val="subscript"/>
-        </w:rPr>
-        <w:t>bhp</w:t>
-      </w:r>
-      <w:r>
-        <w:t>, and the pump efficiency η</w:t>
-      </w:r>
-      <w:r>
-        <w:rPr>
-          <w:vertAlign w:val="subscript"/>
-        </w:rPr>
-        <w:t>p</w:t>
-      </w:r>
-      <w:r>
-        <w:t xml:space="preserve"> </w:t>
-      </w:r>
-      <w:r>
-        <w:t xml:space="preserve">are </w:t>
-      </w:r>
-      <w:r>
-        <w:t>then calculated at each flow</w:t>
-      </w:r>
-      <w:r>
-        <w:t xml:space="preserve"> capacity</w:t>
-      </w:r>
-      <w:r>
-        <w:t xml:space="preserve"> </w:t>
-      </w:r>
-      <w:r>
-        <w:t>Q</w:t>
-      </w:r>
-      <w:r>
-        <w:t xml:space="preserve"> </w:t>
-      </w:r>
-      <w:r>
-        <w:t>(gpm)</w:t>
-      </w:r>
-      <w:r>
+      </w:pPr>
+    </w:p>
+    <w:p>
+      <w:pPr>
+        <w:pStyle w:val="NormalWeb"/>
+        <w:numPr>
+          <w:ilvl w:val="0"/>
+          <w:numId w:val="18"/>
+        </w:numPr>
+        <w:shd w:val="clear" w:color="auto" w:fill="FFFFFF"/>
+        <w:spacing w:before="0" w:beforeAutospacing="0" w:after="360" w:line="360" w:lineRule="auto"/>
+        <w:jc w:val="both"/>
+        <w:rPr>
+          <w:bCs/>
+          <w:sz w:val="22"/>
+          <w:szCs w:val="22"/>
+        </w:rPr>
+      </w:pPr>
+      <w:r>
+        <w:rPr>
+          <w:bCs/>
+          <w:sz w:val="22"/>
+          <w:szCs w:val="22"/>
+        </w:rPr>
+        <w:t xml:space="preserve">Suction valve </w:t>
+      </w:r>
+      <w:r>
+        <w:rPr>
+          <w:bCs/>
+          <w:sz w:val="22"/>
+          <w:szCs w:val="22"/>
+        </w:rPr>
+        <w:t xml:space="preserve">and </w:t>
+      </w:r>
+      <w:r>
+        <w:rPr>
+          <w:bCs/>
+          <w:sz w:val="22"/>
+          <w:szCs w:val="22"/>
+        </w:rPr>
+        <w:t>discharge valve</w:t>
+      </w:r>
+      <w:r>
+        <w:rPr>
+          <w:bCs/>
+          <w:sz w:val="22"/>
+          <w:szCs w:val="22"/>
+        </w:rPr>
+        <w:t xml:space="preserve"> is fully open. The maximum speed N (rpm)</w:t>
+      </w:r>
+      <w:r>
+        <w:rPr>
+          <w:bCs/>
+          <w:sz w:val="22"/>
+          <w:szCs w:val="22"/>
+        </w:rPr>
+        <w:t xml:space="preserve"> is selected </w:t>
+      </w:r>
+      <w:r>
+        <w:rPr>
+          <w:bCs/>
+          <w:sz w:val="22"/>
+          <w:szCs w:val="22"/>
+        </w:rPr>
+        <w:t>by adjusting speed control to [insert]</w:t>
+      </w:r>
+      <w:r>
+        <w:rPr>
+          <w:bCs/>
+          <w:sz w:val="22"/>
+          <w:szCs w:val="22"/>
+        </w:rPr>
+        <w:t xml:space="preserve"> %.</w:t>
+      </w:r>
+    </w:p>
+    <w:p>
+      <w:pPr>
+        <w:pStyle w:val="NormalWeb"/>
+        <w:numPr>
+          <w:ilvl w:val="0"/>
+          <w:numId w:val="18"/>
+        </w:numPr>
+        <w:shd w:val="clear" w:color="auto" w:fill="FFFFFF"/>
+        <w:spacing w:before="0" w:beforeAutospacing="0" w:after="360" w:line="360" w:lineRule="auto"/>
+        <w:jc w:val="both"/>
+        <w:rPr>
+          <w:bCs/>
+          <w:sz w:val="22"/>
+          <w:szCs w:val="22"/>
+        </w:rPr>
+      </w:pPr>
+      <w:r>
+        <w:rPr>
+          <w:bCs/>
+          <w:sz w:val="22"/>
+          <w:szCs w:val="22"/>
+        </w:rPr>
+        <w:t>Discharge valve is fully opened and water is allowed to circulate. The volume of flow indicator is noted and decides suitable increments in flow to give adequate sample points</w:t>
+      </w:r>
+      <w:r>
+        <w:rPr>
+          <w:bCs/>
+          <w:sz w:val="22"/>
+          <w:szCs w:val="22"/>
+        </w:rPr>
         <w:t>.</w:t>
       </w:r>
     </w:p>
     <w:p>
       <w:pPr>
-        <w:pStyle w:val="Heading1"/>
-        <w:rPr>
-          <w:rFonts w:ascii="Times New Roman" w:hAnsi="Times New Roman" w:cs="Times New Roman"/>
+        <w:pStyle w:val="NormalWeb"/>
+        <w:numPr>
+          <w:ilvl w:val="0"/>
+          <w:numId w:val="18"/>
+        </w:numPr>
+        <w:shd w:val="clear" w:color="auto" w:fill="FFFFFF"/>
+        <w:spacing w:before="0" w:beforeAutospacing="0" w:after="360" w:line="360" w:lineRule="auto"/>
+        <w:jc w:val="both"/>
+        <w:rPr>
+          <w:bCs/>
+          <w:sz w:val="22"/>
+          <w:szCs w:val="22"/>
+        </w:rPr>
+      </w:pPr>
+      <w:r>
+        <w:rPr>
+          <w:bCs/>
+          <w:sz w:val="22"/>
+          <w:szCs w:val="22"/>
+        </w:rPr>
+        <w:t xml:space="preserve">Allow the pump </w:t>
+      </w:r>
+      <w:r>
+        <w:rPr>
+          <w:bCs/>
+          <w:sz w:val="22"/>
+          <w:szCs w:val="22"/>
+        </w:rPr>
+        <w:t xml:space="preserve">to attain its </w:t>
+      </w:r>
+      <w:r>
+        <w:rPr>
+          <w:bCs/>
+          <w:sz w:val="22"/>
+          <w:szCs w:val="22"/>
+        </w:rPr>
+        <w:t>capacity read from the discharge line pressure gauge.</w:t>
+      </w:r>
+      <w:r>
+        <w:rPr>
+          <w:bCs/>
+          <w:sz w:val="22"/>
+          <w:szCs w:val="22"/>
+        </w:rPr>
+        <w:t xml:space="preserve"> When the readings are stable, record all test measurements.</w:t>
+      </w:r>
+    </w:p>
+    <w:p>
+      <w:pPr>
+        <w:pStyle w:val="NormalWeb"/>
+        <w:numPr>
+          <w:ilvl w:val="0"/>
+          <w:numId w:val="18"/>
+        </w:numPr>
+        <w:shd w:val="clear" w:color="auto" w:fill="FFFFFF"/>
+        <w:spacing w:before="0" w:beforeAutospacing="0" w:after="360" w:line="360" w:lineRule="auto"/>
+        <w:jc w:val="both"/>
+        <w:rPr>
+          <w:bCs/>
+          <w:sz w:val="22"/>
+          <w:szCs w:val="22"/>
+        </w:rPr>
+      </w:pPr>
+      <w:r>
+        <w:rPr>
+          <w:bCs/>
+          <w:sz w:val="22"/>
+          <w:szCs w:val="22"/>
+        </w:rPr>
+        <w:t>The discharge valve is</w:t>
+      </w:r>
+      <w:r>
+        <w:rPr>
+          <w:bCs/>
+          <w:sz w:val="22"/>
+          <w:szCs w:val="22"/>
+        </w:rPr>
+        <w:t xml:space="preserve"> then</w:t>
+      </w:r>
+      <w:r>
+        <w:rPr>
+          <w:bCs/>
+          <w:sz w:val="22"/>
+          <w:szCs w:val="22"/>
+        </w:rPr>
+        <w:t xml:space="preserve"> slowly</w:t>
+      </w:r>
+      <w:r>
+        <w:rPr>
+          <w:bCs/>
+          <w:sz w:val="22"/>
+          <w:szCs w:val="22"/>
+        </w:rPr>
+        <w:t xml:space="preserve"> adjusted (decreasing flow</w:t>
+      </w:r>
+      <w:r>
+        <w:rPr>
+          <w:bCs/>
+          <w:sz w:val="22"/>
+          <w:szCs w:val="22"/>
+        </w:rPr>
+        <w:t>)</w:t>
+      </w:r>
+      <w:r>
+        <w:rPr>
+          <w:bCs/>
+          <w:sz w:val="22"/>
+          <w:szCs w:val="22"/>
+        </w:rPr>
+        <w:t xml:space="preserve"> to the next desired capacity point.</w:t>
+      </w:r>
+    </w:p>
+    <w:p>
+      <w:pPr>
+        <w:pStyle w:val="NormalWeb"/>
+        <w:numPr>
+          <w:ilvl w:val="0"/>
+          <w:numId w:val="18"/>
+        </w:numPr>
+        <w:shd w:val="clear" w:color="auto" w:fill="FFFFFF"/>
+        <w:spacing w:before="0" w:beforeAutospacing="0" w:after="360" w:line="360" w:lineRule="auto"/>
+        <w:jc w:val="both"/>
+        <w:rPr>
+          <w:bCs/>
+          <w:sz w:val="22"/>
+          <w:szCs w:val="22"/>
+        </w:rPr>
+      </w:pPr>
+      <w:r>
+        <w:rPr>
+          <w:bCs/>
+          <w:sz w:val="22"/>
+          <w:szCs w:val="22"/>
+        </w:rPr>
+        <w:t>Step 4 is repeated until all flow increments have been recorded.</w:t>
+      </w:r>
+    </w:p>
+    <w:p>
+      <w:pPr>
+        <w:pStyle w:val="NormalWeb"/>
+        <w:numPr>
+          <w:ilvl w:val="0"/>
+          <w:numId w:val="18"/>
+        </w:numPr>
+        <w:shd w:val="clear" w:color="auto" w:fill="FFFFFF"/>
+        <w:spacing w:before="0" w:beforeAutospacing="0" w:after="360" w:line="360" w:lineRule="auto"/>
+        <w:jc w:val="both"/>
+        <w:rPr>
+          <w:bCs/>
+          <w:sz w:val="22"/>
+          <w:szCs w:val="22"/>
+        </w:rPr>
+      </w:pPr>
+      <w:r>
+        <w:t>All the gauges etc. are checked to redu</w:t>
+      </w:r>
+      <w:r>
+        <w:t>ce the motor speed back to zero and power down the EFS system</w:t>
+      </w:r>
+      <w:r>
+        <w:t>.</w:t>
+      </w:r>
+    </w:p>
+    <w:p>
+      <w:pPr>
+        <w:spacing w:after="0"/>
+        <w:jc w:val="both"/>
+      </w:pPr>
+      <w:r>
+        <w:rPr>
           <w:b/>
-          <w:color w:val="auto"/>
           <w:sz w:val="24"/>
           <w:szCs w:val="24"/>
         </w:rPr>
-      </w:pPr>
-      <w:bookmarkStart w:id="5" w:name="_Toc481518563"/>
-      <w:r>
-        <w:rPr>
-          <w:rFonts w:ascii="Times New Roman" w:hAnsi="Times New Roman" w:cs="Times New Roman"/>
-          <w:b/>
-          <w:color w:val="auto"/>
-          <w:sz w:val="24"/>
-          <w:szCs w:val="24"/>
-        </w:rPr>
         <w:t>Test Precautions</w:t>
       </w:r>
-      <w:bookmarkEnd w:id="5"/>
     </w:p>
     <w:p>
       <w:pPr>
@@ -1965,35 +1219,7 @@
           <w:sz w:val="22"/>
           <w:szCs w:val="22"/>
         </w:rPr>
-        <w:t xml:space="preserve"> </w:t>
-      </w:r>
-      <w:r>
-        <w:rPr>
-          <w:sz w:val="22"/>
-          <w:szCs w:val="22"/>
-        </w:rPr>
-        <w:t xml:space="preserve">operate </w:t>
-      </w:r>
-      <w:r>
-        <w:rPr>
-          <w:sz w:val="22"/>
-          <w:szCs w:val="22"/>
-        </w:rPr>
-        <w:t xml:space="preserve">pump in reverse </w:t>
-      </w:r>
-      <w:r>
-        <w:rPr>
-          <w:sz w:val="22"/>
-          <w:szCs w:val="22"/>
-        </w:rPr>
-        <w:t>direction, this could cause severe damage to the impeller shaft</w:t>
-      </w:r>
-      <w:r>
-        <w:rPr>
-          <w:sz w:val="22"/>
-          <w:szCs w:val="22"/>
-        </w:rPr>
-        <w:t>.</w:t>
+        <w:t xml:space="preserve"> operate pump in reverse direction, this could cause severe damage to the impeller shaft.</w:t>
       </w:r>
     </w:p>
     <w:p>
@@ -2023,14 +1249,7 @@
           <w:sz w:val="22"/>
           <w:szCs w:val="22"/>
         </w:rPr>
-        <w:t>run</w:t>
-      </w:r>
-      <w:r>
-        <w:rPr>
-          <w:sz w:val="22"/>
-          <w:szCs w:val="22"/>
-        </w:rPr>
-        <w:t xml:space="preserve"> EFS </w:t>
+        <w:t xml:space="preserve">run EFS </w:t>
       </w:r>
       <w:r>
         <w:rPr>
@@ -2053,7 +1272,6 @@
         </w:rPr>
         <w:t>.</w:t>
       </w:r>
-      <w:bookmarkStart w:id="6" w:name="_Toc481518564"/>
     </w:p>
     <w:p>
       <w:pPr>
@@ -2068,9 +1286,17 @@
         <w:ind w:left="60"/>
         <w:jc w:val="both"/>
         <w:rPr>
+          <w:sz w:val="22"/>
+          <w:szCs w:val="22"/>
+        </w:rPr>
+      </w:pPr>
+      <w:r>
+        <w:rPr>
           <w:sz w:val="28"/>
         </w:rPr>
-      </w:pPr>
+        <w:lastRenderedPageBreak/>
+        <w:t>Troubleshooting</w:t>
+      </w:r>
     </w:p>
     <w:p>
       <w:pPr>
@@ -2085,16 +1311,16 @@
         <w:ind w:left="60"/>
         <w:jc w:val="both"/>
         <w:rPr>
+          <w:color w:val="FF0000"/>
           <w:sz w:val="28"/>
         </w:rPr>
       </w:pPr>
       <w:r>
         <w:rPr>
-          <w:sz w:val="28"/>
-        </w:rPr>
-        <w:t>Troubleshooting</w:t>
-      </w:r>
-      <w:bookmarkEnd w:id="6"/>
+          <w:color w:val="FF0000"/>
+        </w:rPr>
+        <w:t>__________________________________________________________________</w:t>
+      </w:r>
     </w:p>
     <w:p>
       <w:pPr>
@@ -2106,8 +1332,11 @@
         <w:tabs>
           <w:tab w:val="left" w:pos="720"/>
         </w:tabs>
-        <w:ind w:left="60"/>
-        <w:jc w:val="both"/>
+        <w:spacing w:after="0"/>
+        <w:jc w:val="both"/>
+        <w:rPr>
+          <w:sz w:val="28"/>
+        </w:rPr>
       </w:pPr>
     </w:p>
     <w:p>
@@ -2120,61 +1349,6 @@
         <w:tabs>
           <w:tab w:val="left" w:pos="720"/>
         </w:tabs>
-        <w:ind w:left="60"/>
-        <w:jc w:val="both"/>
-      </w:pPr>
-    </w:p>
-    <w:p>
-      <w:pPr>
-        <w:pStyle w:val="guidanceintrobullet"/>
-        <w:numPr>
-          <w:ilvl w:val="0"/>
-          <w:numId w:val="0"/>
-        </w:numPr>
-        <w:tabs>
-          <w:tab w:val="left" w:pos="720"/>
-        </w:tabs>
-        <w:ind w:left="60"/>
-        <w:jc w:val="both"/>
-        <w:rPr>
-          <w:color w:val="FF0000"/>
-          <w:sz w:val="28"/>
-        </w:rPr>
-      </w:pPr>
-      <w:r>
-        <w:rPr>
-          <w:color w:val="FF0000"/>
-        </w:rPr>
-        <w:t>__________________________________________________________________</w:t>
-      </w:r>
-    </w:p>
-    <w:p>
-      <w:pPr>
-        <w:pStyle w:val="guidanceintrobullet"/>
-        <w:numPr>
-          <w:ilvl w:val="0"/>
-          <w:numId w:val="0"/>
-        </w:numPr>
-        <w:tabs>
-          <w:tab w:val="left" w:pos="720"/>
-        </w:tabs>
-        <w:spacing w:after="0"/>
-        <w:jc w:val="both"/>
-        <w:rPr>
-          <w:sz w:val="28"/>
-        </w:rPr>
-      </w:pPr>
-    </w:p>
-    <w:p>
-      <w:pPr>
-        <w:pStyle w:val="guidanceintrobullet"/>
-        <w:numPr>
-          <w:ilvl w:val="0"/>
-          <w:numId w:val="0"/>
-        </w:numPr>
-        <w:tabs>
-          <w:tab w:val="left" w:pos="720"/>
-        </w:tabs>
         <w:jc w:val="both"/>
         <w:rPr>
           <w:i/>
@@ -2217,7 +1391,6 @@
           <w:sz w:val="22"/>
           <w:szCs w:val="22"/>
         </w:rPr>
-        <w:lastRenderedPageBreak/>
         <w:t>The shut-off head, this is the maximum head that the pump can achieve and occurs</w:t>
       </w:r>
       <w:r>
@@ -2232,28 +1405,7 @@
           <w:sz w:val="22"/>
           <w:szCs w:val="22"/>
         </w:rPr>
-        <w:t>at</w:t>
-      </w:r>
-      <w:r>
-        <w:rPr>
-          <w:sz w:val="22"/>
-          <w:szCs w:val="22"/>
-        </w:rPr>
-        <w:t xml:space="preserve"> zero flow. The pump will be noisy and vibrate excessively at this point. The pump </w:t>
-      </w:r>
-      <w:r>
-        <w:rPr>
-          <w:sz w:val="22"/>
-          <w:szCs w:val="22"/>
-        </w:rPr>
-        <w:t>will consume</w:t>
-      </w:r>
-      <w:r>
-        <w:rPr>
-          <w:sz w:val="22"/>
-          <w:szCs w:val="22"/>
-        </w:rPr>
-        <w:t xml:space="preserve"> the least amount of power at this point.</w:t>
+        <w:t>at zero flow. The pump will be noisy and vibrate excessively at this point. The pump will consume the least amount of power at this point.</w:t>
       </w:r>
     </w:p>
     <w:p>
@@ -2539,14 +1691,14 @@
   <w:abstractNum w:abstractNumId="0" w15:restartNumberingAfterBreak="0">
     <w:nsid w:val="0D1C117B"/>
     <w:multiLevelType w:val="hybridMultilevel"/>
-    <w:tmpl w:val="C200F494"/>
+    <w:tmpl w:val="0FE66E86"/>
     <w:lvl w:ilvl="0" w:tplc="0409000F">
       <w:start w:val="1"/>
       <w:numFmt w:val="decimal"/>
       <w:lvlText w:val="%1."/>
       <w:lvlJc w:val="left"/>
       <w:pPr>
-        <w:ind w:left="360" w:hanging="360"/>
+        <w:ind w:left="720" w:hanging="360"/>
       </w:pPr>
       <w:rPr>
         <w:rFonts w:hint="default"/>
@@ -2558,7 +1710,7 @@
       <w:lvlText w:val="%2."/>
       <w:lvlJc w:val="left"/>
       <w:pPr>
-        <w:ind w:left="1080" w:hanging="360"/>
+        <w:ind w:left="1440" w:hanging="360"/>
       </w:pPr>
     </w:lvl>
     <w:lvl w:ilvl="2" w:tplc="0409001B" w:tentative="1">
@@ -2567,7 +1719,7 @@
       <w:lvlText w:val="%3."/>
       <w:lvlJc w:val="right"/>
       <w:pPr>
-        <w:ind w:left="1800" w:hanging="180"/>
+        <w:ind w:left="2160" w:hanging="180"/>
       </w:pPr>
     </w:lvl>
     <w:lvl w:ilvl="3" w:tplc="0409000F" w:tentative="1">
@@ -2576,7 +1728,7 @@
       <w:lvlText w:val="%4."/>
       <w:lvlJc w:val="left"/>
       <w:pPr>
-        <w:ind w:left="2520" w:hanging="360"/>
+        <w:ind w:left="2880" w:hanging="360"/>
       </w:pPr>
     </w:lvl>
     <w:lvl w:ilvl="4" w:tplc="04090019" w:tentative="1">
@@ -2585,7 +1737,7 @@
       <w:lvlText w:val="%5."/>
       <w:lvlJc w:val="left"/>
       <w:pPr>
-        <w:ind w:left="3240" w:hanging="360"/>
+        <w:ind w:left="3600" w:hanging="360"/>
       </w:pPr>
     </w:lvl>
     <w:lvl w:ilvl="5" w:tplc="0409001B" w:tentative="1">
@@ -2594,7 +1746,7 @@
       <w:lvlText w:val="%6."/>
       <w:lvlJc w:val="right"/>
       <w:pPr>
-        <w:ind w:left="3960" w:hanging="180"/>
+        <w:ind w:left="4320" w:hanging="180"/>
       </w:pPr>
     </w:lvl>
     <w:lvl w:ilvl="6" w:tplc="0409000F" w:tentative="1">
@@ -2603,7 +1755,7 @@
       <w:lvlText w:val="%7."/>
       <w:lvlJc w:val="left"/>
       <w:pPr>
-        <w:ind w:left="4680" w:hanging="360"/>
+        <w:ind w:left="5040" w:hanging="360"/>
       </w:pPr>
     </w:lvl>
     <w:lvl w:ilvl="7" w:tplc="04090019" w:tentative="1">
@@ -2612,7 +1764,7 @@
       <w:lvlText w:val="%8."/>
       <w:lvlJc w:val="left"/>
       <w:pPr>
-        <w:ind w:left="5400" w:hanging="360"/>
+        <w:ind w:left="5760" w:hanging="360"/>
       </w:pPr>
     </w:lvl>
     <w:lvl w:ilvl="8" w:tplc="0409001B" w:tentative="1">
@@ -2621,7 +1773,7 @@
       <w:lvlText w:val="%9."/>
       <w:lvlJc w:val="right"/>
       <w:pPr>
-        <w:ind w:left="6120" w:hanging="180"/>
+        <w:ind w:left="6480" w:hanging="180"/>
       </w:pPr>
     </w:lvl>
   </w:abstractNum>
@@ -4063,6 +3215,92 @@
     </w:lvl>
   </w:abstractNum>
   <w:abstractNum w:abstractNumId="15" w15:restartNumberingAfterBreak="0">
+    <w:nsid w:val="77275250"/>
+    <w:multiLevelType w:val="hybridMultilevel"/>
+    <w:tmpl w:val="24D8C4D0"/>
+    <w:lvl w:ilvl="0" w:tplc="0409000F">
+      <w:start w:val="1"/>
+      <w:numFmt w:val="decimal"/>
+      <w:lvlText w:val="%1."/>
+      <w:lvlJc w:val="left"/>
+      <w:pPr>
+        <w:ind w:left="720" w:hanging="360"/>
+      </w:pPr>
+    </w:lvl>
+    <w:lvl w:ilvl="1" w:tplc="04090019" w:tentative="1">
+      <w:start w:val="1"/>
+      <w:numFmt w:val="lowerLetter"/>
+      <w:lvlText w:val="%2."/>
+      <w:lvlJc w:val="left"/>
+      <w:pPr>
+        <w:ind w:left="1440" w:hanging="360"/>
+      </w:pPr>
+    </w:lvl>
+    <w:lvl w:ilvl="2" w:tplc="0409001B" w:tentative="1">
+      <w:start w:val="1"/>
+      <w:numFmt w:val="lowerRoman"/>
+      <w:lvlText w:val="%3."/>
+      <w:lvlJc w:val="right"/>
+      <w:pPr>
+        <w:ind w:left="2160" w:hanging="180"/>
+      </w:pPr>
+    </w:lvl>
+    <w:lvl w:ilvl="3" w:tplc="0409000F" w:tentative="1">
+      <w:start w:val="1"/>
+      <w:numFmt w:val="decimal"/>
+      <w:lvlText w:val="%4."/>
+      <w:lvlJc w:val="left"/>
+      <w:pPr>
+        <w:ind w:left="2880" w:hanging="360"/>
+      </w:pPr>
+    </w:lvl>
+    <w:lvl w:ilvl="4" w:tplc="04090019" w:tentative="1">
+      <w:start w:val="1"/>
+      <w:numFmt w:val="lowerLetter"/>
+      <w:lvlText w:val="%5."/>
+      <w:lvlJc w:val="left"/>
+      <w:pPr>
+        <w:ind w:left="3600" w:hanging="360"/>
+      </w:pPr>
+    </w:lvl>
+    <w:lvl w:ilvl="5" w:tplc="0409001B" w:tentative="1">
+      <w:start w:val="1"/>
+      <w:numFmt w:val="lowerRoman"/>
+      <w:lvlText w:val="%6."/>
+      <w:lvlJc w:val="right"/>
+      <w:pPr>
+        <w:ind w:left="4320" w:hanging="180"/>
+      </w:pPr>
+    </w:lvl>
+    <w:lvl w:ilvl="6" w:tplc="0409000F" w:tentative="1">
+      <w:start w:val="1"/>
+      <w:numFmt w:val="decimal"/>
+      <w:lvlText w:val="%7."/>
+      <w:lvlJc w:val="left"/>
+      <w:pPr>
+        <w:ind w:left="5040" w:hanging="360"/>
+      </w:pPr>
+    </w:lvl>
+    <w:lvl w:ilvl="7" w:tplc="04090019" w:tentative="1">
+      <w:start w:val="1"/>
+      <w:numFmt w:val="lowerLetter"/>
+      <w:lvlText w:val="%8."/>
+      <w:lvlJc w:val="left"/>
+      <w:pPr>
+        <w:ind w:left="5760" w:hanging="360"/>
+      </w:pPr>
+    </w:lvl>
+    <w:lvl w:ilvl="8" w:tplc="0409001B" w:tentative="1">
+      <w:start w:val="1"/>
+      <w:numFmt w:val="lowerRoman"/>
+      <w:lvlText w:val="%9."/>
+      <w:lvlJc w:val="right"/>
+      <w:pPr>
+        <w:ind w:left="6480" w:hanging="180"/>
+      </w:pPr>
+    </w:lvl>
+  </w:abstractNum>
+  <w:abstractNum w:abstractNumId="16" w15:restartNumberingAfterBreak="0">
     <w:nsid w:val="7B8A3E4B"/>
     <w:multiLevelType w:val="hybridMultilevel"/>
     <w:tmpl w:val="23584DFE"/>
@@ -4148,7 +3386,7 @@
       </w:pPr>
     </w:lvl>
   </w:abstractNum>
-  <w:abstractNum w:abstractNumId="16" w15:restartNumberingAfterBreak="0">
+  <w:abstractNum w:abstractNumId="17" w15:restartNumberingAfterBreak="0">
     <w:nsid w:val="7D11524A"/>
     <w:multiLevelType w:val="hybridMultilevel"/>
     <w:tmpl w:val="2CCE552C"/>
@@ -4235,7 +3473,7 @@
     </w:lvl>
   </w:abstractNum>
   <w:num w:numId="1">
-    <w:abstractNumId w:val="15"/>
+    <w:abstractNumId w:val="16"/>
   </w:num>
   <w:num w:numId="2">
     <w:abstractNumId w:val="1"/>
@@ -4250,7 +3488,7 @@
     <w:abstractNumId w:val="2"/>
   </w:num>
   <w:num w:numId="6">
-    <w:abstractNumId w:val="16"/>
+    <w:abstractNumId w:val="17"/>
   </w:num>
   <w:num w:numId="7">
     <w:abstractNumId w:val="11"/>
@@ -4284,6 +3522,9 @@
   </w:num>
   <w:num w:numId="17">
     <w:abstractNumId w:val="13"/>
+  </w:num>
+  <w:num w:numId="18">
+    <w:abstractNumId w:val="15"/>
   </w:num>
 </w:numbering>
 </file>
@@ -4728,6 +3969,7 @@
   <w:style w:type="character" w:default="1" w:styleId="DefaultParagraphFont">
     <w:name w:val="Default Paragraph Font"/>
     <w:uiPriority w:val="1"/>
+    <w:semiHidden/>
     <w:unhideWhenUsed/>
   </w:style>
   <w:style w:type="table" w:default="1" w:styleId="TableNormal">
@@ -5051,6 +4293,18 @@
       <w:u w:val="single"/>
     </w:rPr>
   </w:style>
+  <w:style w:type="character" w:styleId="FollowedHyperlink">
+    <w:name w:val="FollowedHyperlink"/>
+    <w:basedOn w:val="DefaultParagraphFont"/>
+    <w:uiPriority w:val="99"/>
+    <w:semiHidden/>
+    <w:unhideWhenUsed/>
+    <w:rsid w:val="00537F7A"/>
+    <w:rPr>
+      <w:color w:val="954F72" w:themeColor="followedHyperlink"/>
+      <w:u w:val="single"/>
+    </w:rPr>
+  </w:style>
 </w:styles>
 </file>
 
@@ -5320,7 +4574,7 @@
 </file>
 
 <file path=customXml/itemProps1.xml><?xml version="1.0" encoding="utf-8"?>
-<ds:datastoreItem xmlns:ds="http://schemas.openxmlformats.org/officeDocument/2006/customXml" ds:itemID="{99F1D389-5F42-4A46-93C5-FC134E0DCEE5}">
+<ds:datastoreItem xmlns:ds="http://schemas.openxmlformats.org/officeDocument/2006/customXml" ds:itemID="{2A1D707D-5CE5-4826-98CD-0E594A0A2D1B}">
   <ds:schemaRefs>
     <ds:schemaRef ds:uri="http://schemas.openxmlformats.org/officeDocument/2006/bibliography"/>
   </ds:schemaRefs>

</xml_diff>